<commit_message>
Table with use cases in activity diagram completed
</commit_message>
<xml_diff>
--- a/Verkefni 3/Klasarit-Verknaðarrit sniðmát.docx
+++ b/Verkefni 3/Klasarit-Verknaðarrit sniðmát.docx
@@ -435,6 +435,9 @@
               <w:widowControl w:val="0"/>
               <w:spacing w:after="0" w:line="240" w:lineRule="auto"/>
             </w:pPr>
+            <w:r>
+              <w:t>Bæta við nýjum notanda</w:t>
+            </w:r>
           </w:p>
         </w:tc>
         <w:tc>
@@ -453,6 +456,9 @@
               <w:widowControl w:val="0"/>
               <w:spacing w:after="0" w:line="240" w:lineRule="auto"/>
             </w:pPr>
+            <w:r>
+              <w:t>Já (Verkefni 3)</w:t>
+            </w:r>
           </w:p>
         </w:tc>
       </w:tr>
@@ -473,6 +479,14 @@
               <w:widowControl w:val="0"/>
               <w:spacing w:after="0" w:line="240" w:lineRule="auto"/>
             </w:pPr>
+            <w:r>
+              <w:t>Bæta við frétt</w:t>
+            </w:r>
+            <w:r>
+              <w:t>/Viðburði</w:t>
+            </w:r>
+            <w:bookmarkStart w:id="0" w:name="_GoBack"/>
+            <w:bookmarkEnd w:id="0"/>
           </w:p>
         </w:tc>
         <w:tc>
@@ -491,6 +505,185 @@
               <w:widowControl w:val="0"/>
               <w:spacing w:after="0" w:line="240" w:lineRule="auto"/>
             </w:pPr>
+            <w:r>
+              <w:t>Já (Verkefni 2)</w:t>
+            </w:r>
+          </w:p>
+        </w:tc>
+      </w:tr>
+      <w:tr>
+        <w:tc>
+          <w:tcPr>
+            <w:tcW w:w="4515" w:type="dxa"/>
+            <w:shd w:val="clear" w:color="auto" w:fill="auto"/>
+            <w:tcMar>
+              <w:top w:w="100" w:type="dxa"/>
+              <w:left w:w="100" w:type="dxa"/>
+              <w:bottom w:w="100" w:type="dxa"/>
+              <w:right w:w="100" w:type="dxa"/>
+            </w:tcMar>
+          </w:tcPr>
+          <w:p>
+            <w:pPr>
+              <w:widowControl w:val="0"/>
+              <w:spacing w:after="0" w:line="240" w:lineRule="auto"/>
+            </w:pPr>
+            <w:r>
+              <w:t>Innskráning</w:t>
+            </w:r>
+          </w:p>
+        </w:tc>
+        <w:tc>
+          <w:tcPr>
+            <w:tcW w:w="4395" w:type="dxa"/>
+            <w:shd w:val="clear" w:color="auto" w:fill="auto"/>
+            <w:tcMar>
+              <w:top w:w="100" w:type="dxa"/>
+              <w:left w:w="100" w:type="dxa"/>
+              <w:bottom w:w="100" w:type="dxa"/>
+              <w:right w:w="100" w:type="dxa"/>
+            </w:tcMar>
+          </w:tcPr>
+          <w:p>
+            <w:pPr>
+              <w:widowControl w:val="0"/>
+              <w:spacing w:after="0" w:line="240" w:lineRule="auto"/>
+            </w:pPr>
+            <w:r>
+              <w:t>Já (Verkefni 2)</w:t>
+            </w:r>
+          </w:p>
+        </w:tc>
+      </w:tr>
+      <w:tr>
+        <w:tc>
+          <w:tcPr>
+            <w:tcW w:w="4515" w:type="dxa"/>
+            <w:shd w:val="clear" w:color="auto" w:fill="auto"/>
+            <w:tcMar>
+              <w:top w:w="100" w:type="dxa"/>
+              <w:left w:w="100" w:type="dxa"/>
+              <w:bottom w:w="100" w:type="dxa"/>
+              <w:right w:w="100" w:type="dxa"/>
+            </w:tcMar>
+          </w:tcPr>
+          <w:p>
+            <w:pPr>
+              <w:widowControl w:val="0"/>
+              <w:spacing w:after="0" w:line="240" w:lineRule="auto"/>
+            </w:pPr>
+            <w:r>
+              <w:t>Skoða viðburð</w:t>
+            </w:r>
+          </w:p>
+        </w:tc>
+        <w:tc>
+          <w:tcPr>
+            <w:tcW w:w="4395" w:type="dxa"/>
+            <w:shd w:val="clear" w:color="auto" w:fill="auto"/>
+            <w:tcMar>
+              <w:top w:w="100" w:type="dxa"/>
+              <w:left w:w="100" w:type="dxa"/>
+              <w:bottom w:w="100" w:type="dxa"/>
+              <w:right w:w="100" w:type="dxa"/>
+            </w:tcMar>
+          </w:tcPr>
+          <w:p>
+            <w:pPr>
+              <w:widowControl w:val="0"/>
+              <w:spacing w:after="0" w:line="240" w:lineRule="auto"/>
+            </w:pPr>
+            <w:r>
+              <w:t>Já (Verkefni 2)</w:t>
+            </w:r>
+          </w:p>
+        </w:tc>
+      </w:tr>
+      <w:tr>
+        <w:tc>
+          <w:tcPr>
+            <w:tcW w:w="4515" w:type="dxa"/>
+            <w:shd w:val="clear" w:color="auto" w:fill="auto"/>
+            <w:tcMar>
+              <w:top w:w="100" w:type="dxa"/>
+              <w:left w:w="100" w:type="dxa"/>
+              <w:bottom w:w="100" w:type="dxa"/>
+              <w:right w:w="100" w:type="dxa"/>
+            </w:tcMar>
+          </w:tcPr>
+          <w:p>
+            <w:pPr>
+              <w:widowControl w:val="0"/>
+              <w:spacing w:after="0" w:line="240" w:lineRule="auto"/>
+            </w:pPr>
+            <w:r>
+              <w:t>Skrá sig í viðburð</w:t>
+            </w:r>
+          </w:p>
+        </w:tc>
+        <w:tc>
+          <w:tcPr>
+            <w:tcW w:w="4395" w:type="dxa"/>
+            <w:shd w:val="clear" w:color="auto" w:fill="auto"/>
+            <w:tcMar>
+              <w:top w:w="100" w:type="dxa"/>
+              <w:left w:w="100" w:type="dxa"/>
+              <w:bottom w:w="100" w:type="dxa"/>
+              <w:right w:w="100" w:type="dxa"/>
+            </w:tcMar>
+          </w:tcPr>
+          <w:p>
+            <w:pPr>
+              <w:widowControl w:val="0"/>
+              <w:spacing w:after="0" w:line="240" w:lineRule="auto"/>
+            </w:pPr>
+            <w:r>
+              <w:t>Já (Verkefni 2)</w:t>
+            </w:r>
+          </w:p>
+        </w:tc>
+      </w:tr>
+      <w:tr>
+        <w:tc>
+          <w:tcPr>
+            <w:tcW w:w="4515" w:type="dxa"/>
+            <w:shd w:val="clear" w:color="auto" w:fill="auto"/>
+            <w:tcMar>
+              <w:top w:w="100" w:type="dxa"/>
+              <w:left w:w="100" w:type="dxa"/>
+              <w:bottom w:w="100" w:type="dxa"/>
+              <w:right w:w="100" w:type="dxa"/>
+            </w:tcMar>
+          </w:tcPr>
+          <w:p>
+            <w:pPr>
+              <w:widowControl w:val="0"/>
+              <w:spacing w:after="0" w:line="240" w:lineRule="auto"/>
+            </w:pPr>
+            <w:r>
+              <w:t>Útskráning</w:t>
+            </w:r>
+          </w:p>
+        </w:tc>
+        <w:tc>
+          <w:tcPr>
+            <w:tcW w:w="4395" w:type="dxa"/>
+            <w:shd w:val="clear" w:color="auto" w:fill="auto"/>
+            <w:tcMar>
+              <w:top w:w="100" w:type="dxa"/>
+              <w:left w:w="100" w:type="dxa"/>
+              <w:bottom w:w="100" w:type="dxa"/>
+              <w:right w:w="100" w:type="dxa"/>
+            </w:tcMar>
+          </w:tcPr>
+          <w:p>
+            <w:pPr>
+              <w:widowControl w:val="0"/>
+              <w:spacing w:after="0" w:line="240" w:lineRule="auto"/>
+            </w:pPr>
+            <w:r>
+              <w:t>Já (Verkefni 2)</w:t>
+            </w:r>
           </w:p>
         </w:tc>
       </w:tr>
@@ -655,8 +848,6 @@
       <w:r>
         <w:t>Ath. Lituðu örvarnar þjóna engum tilgangi, þær eru einungis í lit til að klasaritið sé skýrt.</w:t>
       </w:r>
-      <w:bookmarkStart w:id="0" w:name="_GoBack"/>
-      <w:bookmarkEnd w:id="0"/>
     </w:p>
     <w:p>
       <w:r>
@@ -2366,7 +2557,7 @@
 </file>
 
 <file path=customXml/itemProps1.xml><?xml version="1.0" encoding="utf-8"?>
-<ds:datastoreItem xmlns:ds="http://schemas.openxmlformats.org/officeDocument/2006/customXml" ds:itemID="{1B9B17BF-D82F-423E-AD5D-12F531904BA7}">
+<ds:datastoreItem xmlns:ds="http://schemas.openxmlformats.org/officeDocument/2006/customXml" ds:itemID="{852B6EC0-7D58-4905-A039-B50698DE30D7}">
   <ds:schemaRefs>
     <ds:schemaRef ds:uri="http://schemas.openxmlformats.org/officeDocument/2006/bibliography"/>
   </ds:schemaRefs>

</xml_diff>